<commit_message>
fix ordereing of stream colors
</commit_message>
<xml_diff>
--- a/texte.docx
+++ b/texte.docx
@@ -215,11 +215,19 @@
           <w:lang w:val="fr-FR"/>
         </w:rPr>
       </w:pPr>
-      <w:r>
-        <w:rPr>
-          <w:lang w:val="fr-FR"/>
-        </w:rPr>
-        <w:t>content/42931480</w:t>
+      <w:proofErr w:type="gramStart"/>
+      <w:r>
+        <w:rPr>
+          <w:lang w:val="fr-FR"/>
+        </w:rPr>
+        <w:t>content</w:t>
+      </w:r>
+      <w:proofErr w:type="gramEnd"/>
+      <w:r>
+        <w:rPr>
+          <w:lang w:val="fr-FR"/>
+        </w:rPr>
+        <w:t>/42931480</w:t>
       </w:r>
     </w:p>
     <w:p>
@@ -237,6 +245,10 @@
       </w:pPr>
       <w:bookmarkStart w:id="2" w:name="OLE_LINK3"/>
       <w:bookmarkStart w:id="3" w:name="OLE_LINK4"/>
+      <w:bookmarkStart w:id="4" w:name="OLE_LINK5"/>
+      <w:bookmarkStart w:id="5" w:name="OLE_LINK6"/>
+      <w:bookmarkStart w:id="6" w:name="OLE_LINK7"/>
+      <w:bookmarkStart w:id="7" w:name="_GoBack"/>
       <w:r>
         <w:rPr>
           <w:lang w:val="fr-FR"/>
@@ -399,8 +411,6 @@
         </w:rPr>
         <w:t>est plus haute que pour les S</w:t>
       </w:r>
-      <w:bookmarkStart w:id="4" w:name="_GoBack"/>
-      <w:bookmarkEnd w:id="4"/>
       <w:r>
         <w:rPr>
           <w:lang w:val="fr-FR"/>
@@ -418,11 +428,15 @@
     <w:p>
       <w:pPr>
         <w:rPr>
-          <w:lang w:val="fr-FR"/>
-        </w:rPr>
-      </w:pPr>
-      <w:r>
-        <w:rPr>
+          <w:b/>
+          <w:bCs/>
+          <w:lang w:val="fr-FR"/>
+        </w:rPr>
+      </w:pPr>
+      <w:r>
+        <w:rPr>
+          <w:b/>
+          <w:bCs/>
           <w:lang w:val="fr-FR"/>
         </w:rPr>
         <w:t>Qu’est-ce qu’un étranger ?</w:t>
@@ -493,7 +507,21 @@
         <w:rPr>
           <w:lang w:val="fr-FR"/>
         </w:rPr>
-        <w:t>on «étrangère» du pays était né</w:t>
+        <w:t>on</w:t>
+      </w:r>
+      <w:proofErr w:type="gramStart"/>
+      <w:r>
+        <w:rPr>
+          <w:lang w:val="fr-FR"/>
+        </w:rPr>
+        <w:t xml:space="preserve"> «étrangère</w:t>
+      </w:r>
+      <w:proofErr w:type="gramEnd"/>
+      <w:r>
+        <w:rPr>
+          <w:lang w:val="fr-FR"/>
+        </w:rPr>
+        <w:t>» du pays était né</w:t>
       </w:r>
       <w:r>
         <w:rPr>
@@ -523,7 +551,35 @@
         <w:rPr>
           <w:lang w:val="fr-FR"/>
         </w:rPr>
-        <w:t xml:space="preserve"> résident en Suisse de manière permanente depuis 10 ans ou plus</w:t>
+        <w:t xml:space="preserve"> </w:t>
+      </w:r>
+      <w:proofErr w:type="spellStart"/>
+      <w:r>
+        <w:rPr>
+          <w:lang w:val="fr-FR"/>
+        </w:rPr>
+        <w:t>résident</w:t>
+      </w:r>
+      <w:proofErr w:type="spellEnd"/>
+      <w:r>
+        <w:rPr>
+          <w:lang w:val="fr-FR"/>
+        </w:rPr>
+        <w:t xml:space="preserve"> en Suisse de </w:t>
+      </w:r>
+      <w:proofErr w:type="spellStart"/>
+      <w:r>
+        <w:rPr>
+          <w:lang w:val="fr-FR"/>
+        </w:rPr>
+        <w:t>manière</w:t>
+      </w:r>
+      <w:proofErr w:type="spellEnd"/>
+      <w:r>
+        <w:rPr>
+          <w:lang w:val="fr-FR"/>
+        </w:rPr>
+        <w:t xml:space="preserve"> permanente depuis 10 ans ou plus</w:t>
       </w:r>
       <w:bookmarkEnd w:id="2"/>
       <w:bookmarkEnd w:id="3"/>
@@ -534,6 +590,10 @@
         <w:t xml:space="preserve">. </w:t>
       </w:r>
     </w:p>
+    <w:bookmarkEnd w:id="4"/>
+    <w:bookmarkEnd w:id="5"/>
+    <w:bookmarkEnd w:id="6"/>
+    <w:bookmarkEnd w:id="7"/>
     <w:p>
       <w:pPr>
         <w:rPr>

</xml_diff>

<commit_message>
update 2017, word tmp update
</commit_message>
<xml_diff>
--- a/texte.docx
+++ b/texte.docx
@@ -6,14 +6,37 @@
       <w:pPr>
         <w:pStyle w:val="Heading2"/>
         <w:rPr>
-          <w:lang w:val="fr-FR"/>
-        </w:rPr>
-      </w:pPr>
-      <w:r>
-        <w:rPr>
+          <w:strike/>
+          <w:color w:val="FF0000"/>
+          <w:highlight w:val="yellow"/>
+          <w:lang w:val="fr-FR"/>
+        </w:rPr>
+      </w:pPr>
+      <w:r>
+        <w:rPr>
+          <w:strike/>
+          <w:color w:val="FF0000"/>
+          <w:highlight w:val="yellow"/>
           <w:lang w:val="fr-FR"/>
         </w:rPr>
         <w:t>Démographie</w:t>
+      </w:r>
+    </w:p>
+    <w:p>
+      <w:pPr>
+        <w:pStyle w:val="Heading2"/>
+        <w:rPr>
+          <w:color w:val="FF0000"/>
+          <w:lang w:val="fr-CH"/>
+        </w:rPr>
+      </w:pPr>
+      <w:r>
+        <w:rPr>
+          <w:color w:val="FF0000"/>
+          <w:highlight w:val="yellow"/>
+          <w:lang w:val="fr-CH"/>
+        </w:rPr>
+        <w:t>SÉRIE MIGRATION (PARTIE 5)</w:t>
       </w:r>
     </w:p>
     <w:p>
@@ -81,7 +104,29 @@
         <w:rPr>
           <w:lang w:val="fr-FR"/>
         </w:rPr>
-        <w:t xml:space="preserve">couvrant 165 années </w:t>
+        <w:t xml:space="preserve">couvrant </w:t>
+      </w:r>
+      <w:r>
+        <w:rPr>
+          <w:color w:val="FF0000"/>
+          <w:highlight w:val="yellow"/>
+          <w:lang w:val="fr-FR"/>
+        </w:rPr>
+        <w:t>16</w:t>
+      </w:r>
+      <w:r>
+        <w:rPr>
+          <w:color w:val="FF0000"/>
+          <w:highlight w:val="yellow"/>
+          <w:lang w:val="fr-FR"/>
+        </w:rPr>
+        <w:t>6</w:t>
+      </w:r>
+      <w:r>
+        <w:rPr>
+          <w:lang w:val="fr-FR"/>
+        </w:rPr>
+        <w:t xml:space="preserve"> années </w:t>
       </w:r>
       <w:r>
         <w:rPr>
@@ -211,44 +256,38 @@
     </w:p>
     <w:p>
       <w:pPr>
-        <w:rPr>
-          <w:lang w:val="fr-FR"/>
-        </w:rPr>
-      </w:pPr>
-      <w:proofErr w:type="gramStart"/>
-      <w:r>
-        <w:rPr>
-          <w:lang w:val="fr-FR"/>
-        </w:rPr>
-        <w:t>content</w:t>
-      </w:r>
-      <w:proofErr w:type="gramEnd"/>
-      <w:r>
-        <w:rPr>
-          <w:lang w:val="fr-FR"/>
-        </w:rPr>
-        <w:t>/42931480</w:t>
-      </w:r>
-    </w:p>
-    <w:p>
-      <w:pPr>
-        <w:rPr>
-          <w:lang w:val="fr-FR"/>
-        </w:rPr>
-      </w:pPr>
-    </w:p>
-    <w:p>
-      <w:pPr>
-        <w:rPr>
-          <w:lang w:val="fr-FR"/>
-        </w:rPr>
-      </w:pPr>
-      <w:bookmarkStart w:id="2" w:name="OLE_LINK3"/>
-      <w:bookmarkStart w:id="3" w:name="OLE_LINK4"/>
-      <w:bookmarkStart w:id="4" w:name="OLE_LINK5"/>
-      <w:bookmarkStart w:id="5" w:name="OLE_LINK6"/>
-      <w:bookmarkStart w:id="6" w:name="OLE_LINK7"/>
-      <w:bookmarkStart w:id="7" w:name="_GoBack"/>
+        <w:pStyle w:val="IntenseQuote"/>
+        <w:rPr>
+          <w:lang w:val="fr-FR"/>
+        </w:rPr>
+      </w:pPr>
+      <w:r>
+        <w:rPr>
+          <w:lang w:val="fr-FR"/>
+        </w:rPr>
+        <w:t>GRAPHIC</w:t>
+      </w:r>
+      <w:bookmarkStart w:id="2" w:name="_GoBack"/>
+      <w:bookmarkEnd w:id="2"/>
+    </w:p>
+    <w:p>
+      <w:pPr>
+        <w:rPr>
+          <w:lang w:val="fr-FR"/>
+        </w:rPr>
+      </w:pPr>
+    </w:p>
+    <w:p>
+      <w:pPr>
+        <w:rPr>
+          <w:lang w:val="fr-FR"/>
+        </w:rPr>
+      </w:pPr>
+      <w:bookmarkStart w:id="3" w:name="OLE_LINK3"/>
+      <w:bookmarkStart w:id="4" w:name="OLE_LINK4"/>
+      <w:bookmarkStart w:id="5" w:name="OLE_LINK5"/>
+      <w:bookmarkStart w:id="6" w:name="OLE_LINK6"/>
+      <w:bookmarkStart w:id="7" w:name="OLE_LINK7"/>
       <w:r>
         <w:rPr>
           <w:lang w:val="fr-FR"/>
@@ -439,6 +478,7 @@
           <w:bCs/>
           <w:lang w:val="fr-FR"/>
         </w:rPr>
+        <w:lastRenderedPageBreak/>
         <w:t>Qu’est-ce qu’un étranger ?</w:t>
       </w:r>
     </w:p>
@@ -494,14 +534,7 @@
         <w:rPr>
           <w:lang w:val="fr-FR"/>
         </w:rPr>
-        <w:t xml:space="preserve">a nationalité́ suisse ne s’acquérant pas automatiquement, nombreux sont les étrangers nés en Suisse qui conservent leur nationalité́. Ainsi, en 2015 un cinquième de la </w:t>
-      </w:r>
-      <w:r>
-        <w:rPr>
-          <w:lang w:val="fr-FR"/>
-        </w:rPr>
-        <w:lastRenderedPageBreak/>
-        <w:t>populati</w:t>
+        <w:t>a nationalité́ suisse ne s’acquérant pas automatiquement, nombreux sont les étrangers nés en Suisse qui conservent leur nationalité́. Ainsi, en 2015 un cinquième de la populati</w:t>
       </w:r>
       <w:r>
         <w:rPr>
@@ -581,8 +614,8 @@
         </w:rPr>
         <w:t xml:space="preserve"> permanente depuis 10 ans ou plus</w:t>
       </w:r>
-      <w:bookmarkEnd w:id="2"/>
       <w:bookmarkEnd w:id="3"/>
+      <w:bookmarkEnd w:id="4"/>
       <w:r>
         <w:rPr>
           <w:lang w:val="fr-FR"/>
@@ -590,7 +623,6 @@
         <w:t xml:space="preserve">. </w:t>
       </w:r>
     </w:p>
-    <w:bookmarkEnd w:id="4"/>
     <w:bookmarkEnd w:id="5"/>
     <w:bookmarkEnd w:id="6"/>
     <w:bookmarkEnd w:id="7"/>
@@ -1240,6 +1272,41 @@
       <w:szCs w:val="22"/>
     </w:rPr>
   </w:style>
+  <w:style w:type="paragraph" w:styleId="IntenseQuote">
+    <w:name w:val="Intense Quote"/>
+    <w:basedOn w:val="Normal"/>
+    <w:next w:val="Normal"/>
+    <w:link w:val="IntenseQuoteChar"/>
+    <w:uiPriority w:val="30"/>
+    <w:qFormat/>
+    <w:rsid w:val="00CD5984"/>
+    <w:pPr>
+      <w:pBdr>
+        <w:top w:val="single" w:sz="4" w:space="10" w:color="4472C4" w:themeColor="accent1"/>
+        <w:bottom w:val="single" w:sz="4" w:space="10" w:color="4472C4" w:themeColor="accent1"/>
+      </w:pBdr>
+      <w:spacing w:before="360" w:after="360"/>
+      <w:ind w:left="864" w:right="864"/>
+      <w:jc w:val="center"/>
+    </w:pPr>
+    <w:rPr>
+      <w:i/>
+      <w:iCs/>
+      <w:color w:val="4472C4" w:themeColor="accent1"/>
+    </w:rPr>
+  </w:style>
+  <w:style w:type="character" w:customStyle="1" w:styleId="IntenseQuoteChar">
+    <w:name w:val="Intense Quote Char"/>
+    <w:basedOn w:val="DefaultParagraphFont"/>
+    <w:link w:val="IntenseQuote"/>
+    <w:uiPriority w:val="30"/>
+    <w:rsid w:val="00CD5984"/>
+    <w:rPr>
+      <w:i/>
+      <w:iCs/>
+      <w:color w:val="4472C4" w:themeColor="accent1"/>
+    </w:rPr>
+  </w:style>
 </w:styles>
 </file>
 

</xml_diff>